<commit_message>
changed the about pic
</commit_message>
<xml_diff>
--- a/assets/Resume Data Scientist.docx
+++ b/assets/Resume Data Scientist.docx
@@ -63,78 +63,131 @@
         <w:spacing w:before="29"/>
         <w:ind w:left="0" w:firstLine="0"/>
         <w:jc w:val="center"/>
+        <w:rPr>
+          <w:sz w:val="18"/>
+          <w:szCs w:val="18"/>
+        </w:rPr>
       </w:pPr>
       <w:r>
-        <w:pict w14:anchorId="438AE56E">
-          <v:shape id="_x0000_s1060" style="position:absolute;left:0;text-align:left;margin-left:150pt;margin-top:5.65pt;width:2.55pt;height:2.55pt;z-index:-15792128;mso-position-horizontal-relative:page" coordorigin="3000,113" coordsize="51,51" path="m3029,113r-7,l3019,114r-19,21l3000,142r22,22l3029,164r22,-22l3051,138r,-3l3032,114r-3,-1xe" fillcolor="#384347" stroked="f">
-            <v:path arrowok="t"/>
-            <w10:wrap anchorx="page"/>
-          </v:shape>
-        </w:pict>
-      </w:r>
-      <w:r>
-        <w:pict w14:anchorId="42908E5E">
-          <v:shape id="_x0000_s1059" style="position:absolute;left:0;text-align:left;margin-left:252.55pt;margin-top:5.65pt;width:2.55pt;height:2.55pt;z-index:-15791616;mso-position-horizontal-relative:page" coordorigin="5051,113" coordsize="51,51" path="m5080,113r-7,l5070,114r-19,21l5051,142r22,22l5080,164r22,-22l5102,138r,-3l5083,114r-3,-1xe" fillcolor="#384347" stroked="f">
-            <v:path arrowok="t"/>
-            <w10:wrap anchorx="page"/>
-          </v:shape>
-        </w:pict>
-      </w:r>
-      <w:r>
-        <w:pict w14:anchorId="3EB28B15">
-          <v:shape id="_x0000_s1058" style="position:absolute;left:0;text-align:left;margin-left:370.3pt;margin-top:5.65pt;width:2.55pt;height:2.55pt;z-index:-15791104;mso-position-horizontal-relative:page" coordorigin="7406,113" coordsize="51,51" path="m7435,113r-7,l7425,114r-19,21l7406,142r22,22l7435,164r21,-22l7456,138r,-3l7438,114r-3,-1xe" fillcolor="#384347" stroked="f">
-            <v:path arrowok="t"/>
-            <w10:wrap anchorx="page"/>
-          </v:shape>
-        </w:pict>
-      </w:r>
-      <w:r>
-        <w:pict w14:anchorId="628E83C9">
-          <v:shape id="_x0000_s1057" style="position:absolute;left:0;text-align:left;margin-left:474.75pt;margin-top:5.65pt;width:2.55pt;height:2.55pt;z-index:-15790592;mso-position-horizontal-relative:page" coordorigin="9495,113" coordsize="51,51" path="m9523,113r-6,l9513,114r-18,21l9495,142r22,22l9523,164r22,-22l9545,138r,-3l9527,114r-4,-1xe" fillcolor="#384347" stroked="f">
-            <v:path arrowok="t"/>
-            <w10:wrap anchorx="page"/>
-          </v:shape>
-        </w:pict>
-      </w:r>
-      <w:r>
+        <w:rPr>
+          <w:sz w:val="18"/>
+          <w:szCs w:val="18"/>
+        </w:rPr>
         <w:t>+91-7906616602</w:t>
       </w:r>
       <w:r>
-        <w:tab/>
-      </w:r>
-      <w:hyperlink r:id="rId5">
+        <w:rPr>
+          <w:sz w:val="18"/>
+          <w:szCs w:val="18"/>
+        </w:rPr>
+        <w:t xml:space="preserve"> | </w:t>
+      </w:r>
+      <w:hyperlink r:id="rId5" w:history="1">
         <w:r>
+          <w:rPr>
+            <w:rStyle w:val="Hyperlink"/>
+            <w:color w:val="auto"/>
+            <w:sz w:val="18"/>
+            <w:szCs w:val="18"/>
+            <w:u w:val="none"/>
+          </w:rPr>
           <w:t>r.kumar01@hotmail.com</w:t>
         </w:r>
       </w:hyperlink>
       <w:r>
-        <w:tab/>
+        <w:rPr>
+          <w:sz w:val="18"/>
+          <w:szCs w:val="18"/>
+        </w:rPr>
+        <w:t xml:space="preserve"> |</w:t>
+      </w:r>
+      <w:r>
+        <w:rPr>
+          <w:sz w:val="18"/>
+          <w:szCs w:val="18"/>
+        </w:rPr>
+        <w:t xml:space="preserve"> </w:t>
       </w:r>
       <w:hyperlink r:id="rId6" w:history="1">
         <w:r>
           <w:rPr>
             <w:rStyle w:val="Hyperlink"/>
-            <w:color w:val="auto"/>
-            <w:u w:val="none"/>
+            <w:sz w:val="18"/>
+            <w:szCs w:val="18"/>
           </w:rPr>
-          <w:t>linkedin.com/in/analyst-ninja</w:t>
+          <w:t>Portfolio</w:t>
         </w:r>
       </w:hyperlink>
       <w:r>
-        <w:tab/>
+        <w:rPr>
+          <w:sz w:val="18"/>
+          <w:szCs w:val="18"/>
+        </w:rPr>
+        <w:t xml:space="preserve"> </w:t>
+      </w:r>
+      <w:r>
+        <w:rPr>
+          <w:sz w:val="18"/>
+          <w:szCs w:val="18"/>
+        </w:rPr>
+        <w:t xml:space="preserve">| </w:t>
       </w:r>
       <w:hyperlink r:id="rId7" w:history="1">
         <w:r>
           <w:rPr>
             <w:rStyle w:val="Hyperlink"/>
-            <w:color w:val="auto"/>
-            <w:u w:val="none"/>
+            <w:sz w:val="18"/>
+            <w:szCs w:val="18"/>
           </w:rPr>
-          <w:t>github.com/Analyst-Ninja</w:t>
+          <w:t>LinkedIn</w:t>
         </w:r>
       </w:hyperlink>
       <w:r>
-        <w:tab/>
+        <w:rPr>
+          <w:sz w:val="18"/>
+          <w:szCs w:val="18"/>
+        </w:rPr>
+        <w:t xml:space="preserve"> </w:t>
+      </w:r>
+      <w:r>
+        <w:rPr>
+          <w:rStyle w:val="Hyperlink"/>
+          <w:color w:val="auto"/>
+          <w:sz w:val="18"/>
+          <w:szCs w:val="18"/>
+          <w:u w:val="none"/>
+        </w:rPr>
+        <w:t xml:space="preserve">| </w:t>
+      </w:r>
+      <w:hyperlink r:id="rId8" w:history="1">
+        <w:r>
+          <w:rPr>
+            <w:rStyle w:val="Hyperlink"/>
+            <w:sz w:val="18"/>
+            <w:szCs w:val="18"/>
+          </w:rPr>
+          <w:t>GitHub</w:t>
+        </w:r>
+      </w:hyperlink>
+      <w:r>
+        <w:rPr>
+          <w:sz w:val="18"/>
+          <w:szCs w:val="18"/>
+        </w:rPr>
+        <w:t xml:space="preserve"> |</w:t>
+      </w:r>
+      <w:r>
+        <w:rPr>
+          <w:sz w:val="18"/>
+          <w:szCs w:val="18"/>
+        </w:rPr>
+        <w:t xml:space="preserve"> </w:t>
+      </w:r>
+      <w:r>
+        <w:rPr>
+          <w:sz w:val="18"/>
+          <w:szCs w:val="18"/>
+        </w:rPr>
         <w:t>Mumbai</w:t>
       </w:r>
     </w:p>
@@ -4566,7 +4619,6 @@
         </w:rPr>
         <w:tab/>
       </w:r>
-      <w:proofErr w:type="spellStart"/>
       <w:r>
         <w:rPr>
           <w:position w:val="5"/>
@@ -4574,7 +4626,6 @@
         </w:rPr>
         <w:t>Tiruchirappalli</w:t>
       </w:r>
-      <w:proofErr w:type="spellEnd"/>
     </w:p>
     <w:p>
       <w:pPr>
@@ -4871,6 +4922,7 @@
         <w:spacing w:before="40"/>
       </w:pPr>
       <w:proofErr w:type="spellStart"/>
+      <w:proofErr w:type="gramStart"/>
       <w:r>
         <w:rPr>
           <w:w w:val="95"/>
@@ -4878,6 +4930,7 @@
         <w:t>B.Tech</w:t>
       </w:r>
       <w:proofErr w:type="spellEnd"/>
+      <w:proofErr w:type="gramEnd"/>
       <w:r>
         <w:rPr>
           <w:spacing w:val="5"/>
@@ -5637,7 +5690,7 @@
                       <w:sz w:val="14"/>
                     </w:rPr>
                   </w:pPr>
-                  <w:hyperlink r:id="rId8">
+                  <w:hyperlink r:id="rId9">
                     <w:r>
                       <w:rPr>
                         <w:color w:val="384347"/>
@@ -6021,6 +6074,7 @@
         </w:rPr>
         <w:t xml:space="preserve"> </w:t>
       </w:r>
+      <w:proofErr w:type="gramStart"/>
       <w:r>
         <w:rPr>
           <w:sz w:val="17"/>
@@ -6048,7 +6102,15 @@
           <w:sz w:val="17"/>
           <w:szCs w:val="17"/>
         </w:rPr>
-        <w:t>RMSE.</w:t>
+        <w:t>RMSE</w:t>
+      </w:r>
+      <w:proofErr w:type="gramEnd"/>
+      <w:r>
+        <w:rPr>
+          <w:sz w:val="17"/>
+          <w:szCs w:val="17"/>
+        </w:rPr>
+        <w:t>.</w:t>
       </w:r>
     </w:p>
     <w:p>
@@ -6086,7 +6148,7 @@
                       <w:sz w:val="14"/>
                     </w:rPr>
                   </w:pPr>
-                  <w:hyperlink r:id="rId9">
+                  <w:hyperlink r:id="rId10">
                     <w:r>
                       <w:rPr>
                         <w:color w:val="384347"/>
@@ -8287,6 +8349,18 @@
       <w:shd w:val="clear" w:color="auto" w:fill="E1DFDD"/>
     </w:rPr>
   </w:style>
+  <w:style w:type="character" w:styleId="FollowedHyperlink">
+    <w:name w:val="FollowedHyperlink"/>
+    <w:basedOn w:val="DefaultParagraphFont"/>
+    <w:uiPriority w:val="99"/>
+    <w:semiHidden/>
+    <w:unhideWhenUsed/>
+    <w:rsid w:val="008126CF"/>
+    <w:rPr>
+      <w:color w:val="800080" w:themeColor="followedHyperlink"/>
+      <w:u w:val="single"/>
+    </w:rPr>
+  </w:style>
 </w:styles>
 </file>
 

</xml_diff>